<commit_message>
updated requirements and added doc version
</commit_message>
<xml_diff>
--- a/Desktop/Requirements.docx
+++ b/Desktop/Requirements.docx
@@ -235,23 +235,27 @@
           <w:b/>
           <w:color w:val="C00000"/>
         </w:rPr>
-        <w:t xml:space="preserve">Two dollars signs </w:t>
-      </w:r>
-      <w:r>
-        <w:rPr>
-          <w:rFonts w:cstheme="minorHAnsi"/>
-          <w:b/>
-          <w:color w:val="C00000"/>
-        </w:rPr>
-        <w:t xml:space="preserve">will </w:t>
-      </w:r>
-      <w:r>
-        <w:rPr>
-          <w:rFonts w:cstheme="minorHAnsi"/>
-          <w:b/>
-          <w:color w:val="C00000"/>
-        </w:rPr>
-        <w:t>differentiate a line.</w:t>
+        <w:t xml:space="preserve">An end of line character designation should not be necessary, once enter is pressed the system should accept the input entered as one line. </w:t>
+      </w:r>
+    </w:p>
+    <w:p>
+      <w:pPr>
+        <w:pStyle w:val="ListParagraph"/>
+        <w:numPr>
+          <w:ilvl w:val="0"/>
+          <w:numId w:val="1"/>
+        </w:numPr>
+        <w:rPr>
+          <w:rFonts w:cstheme="minorHAnsi"/>
+          <w:b/>
+        </w:rPr>
+      </w:pPr>
+      <w:r>
+        <w:rPr>
+          <w:rFonts w:cstheme="minorHAnsi"/>
+          <w:b/>
+        </w:rPr>
+        <w:t>each line is an ordered set of words</w:t>
       </w:r>
     </w:p>
     <w:p>
@@ -273,39 +277,45 @@
           <w:b/>
           <w:color w:val="C00000"/>
         </w:rPr>
-        <w:t>We need to a</w:t>
-      </w:r>
-      <w:r>
-        <w:rPr>
-          <w:rFonts w:cstheme="minorHAnsi"/>
-          <w:b/>
-          <w:color w:val="C00000"/>
-        </w:rPr>
-        <w:t xml:space="preserve">sk </w:t>
-      </w:r>
-      <w:r>
-        <w:rPr>
-          <w:rFonts w:cstheme="minorHAnsi"/>
-          <w:b/>
-          <w:color w:val="C00000"/>
-        </w:rPr>
-        <w:t xml:space="preserve">the </w:t>
-      </w:r>
-      <w:r>
-        <w:rPr>
-          <w:rFonts w:cstheme="minorHAnsi"/>
-          <w:b/>
-          <w:color w:val="C00000"/>
-        </w:rPr>
-        <w:t>professo</w:t>
-      </w:r>
-      <w:r>
-        <w:rPr>
-          <w:rFonts w:cstheme="minorHAnsi"/>
-          <w:b/>
-          <w:color w:val="C00000"/>
-        </w:rPr>
-        <w:t>r should noise words be removed.</w:t>
+        <w:t xml:space="preserve">Perhaps we should add a character limit to each input entry.  Maybe a 5000 character </w:t>
+      </w:r>
+      <w:proofErr w:type="gramStart"/>
+      <w:r>
+        <w:rPr>
+          <w:rFonts w:cstheme="minorHAnsi"/>
+          <w:b/>
+          <w:color w:val="C00000"/>
+        </w:rPr>
+        <w:t>limit</w:t>
+      </w:r>
+      <w:proofErr w:type="gramEnd"/>
+      <w:r>
+        <w:rPr>
+          <w:rFonts w:cstheme="minorHAnsi"/>
+          <w:b/>
+          <w:color w:val="C00000"/>
+        </w:rPr>
+        <w:t xml:space="preserve"> to avoid conflicts with a database implementation in the future?</w:t>
+      </w:r>
+    </w:p>
+    <w:p>
+      <w:pPr>
+        <w:pStyle w:val="ListParagraph"/>
+        <w:numPr>
+          <w:ilvl w:val="0"/>
+          <w:numId w:val="1"/>
+        </w:numPr>
+        <w:rPr>
+          <w:rFonts w:cstheme="minorHAnsi"/>
+          <w:b/>
+        </w:rPr>
+      </w:pPr>
+      <w:r>
+        <w:rPr>
+          <w:rFonts w:cstheme="minorHAnsi"/>
+          <w:b/>
+        </w:rPr>
+        <w:t>each word is an ordered set of characters</w:t>
       </w:r>
     </w:p>
     <w:p>
@@ -327,7 +337,81 @@
           <w:b/>
           <w:color w:val="C00000"/>
         </w:rPr>
-        <w:t>If so is it acceptable for example that a 6 word line with two noise words only outputs for lines of Indexed data.</w:t>
+        <w:t xml:space="preserve">The system will accept </w:t>
+      </w:r>
+      <w:proofErr w:type="spellStart"/>
+      <w:proofErr w:type="gramStart"/>
+      <w:r>
+        <w:rPr>
+          <w:rFonts w:cstheme="minorHAnsi"/>
+          <w:b/>
+          <w:color w:val="C00000"/>
+        </w:rPr>
+        <w:t>A</w:t>
+      </w:r>
+      <w:r>
+        <w:rPr>
+          <w:rFonts w:cstheme="minorHAnsi"/>
+          <w:b/>
+          <w:color w:val="C00000"/>
+        </w:rPr>
+        <w:t>scii</w:t>
+      </w:r>
+      <w:proofErr w:type="spellEnd"/>
+      <w:proofErr w:type="gramEnd"/>
+      <w:r>
+        <w:rPr>
+          <w:rFonts w:cstheme="minorHAnsi"/>
+          <w:b/>
+          <w:color w:val="C00000"/>
+        </w:rPr>
+        <w:t xml:space="preserve"> </w:t>
+      </w:r>
+      <w:r>
+        <w:rPr>
+          <w:rFonts w:cstheme="minorHAnsi"/>
+          <w:b/>
+          <w:color w:val="C00000"/>
+        </w:rPr>
+        <w:t>including</w:t>
+      </w:r>
+      <w:r>
+        <w:rPr>
+          <w:rFonts w:cstheme="minorHAnsi"/>
+          <w:b/>
+          <w:color w:val="C00000"/>
+        </w:rPr>
+        <w:t xml:space="preserve"> special characters</w:t>
+      </w:r>
+      <w:r>
+        <w:rPr>
+          <w:rFonts w:cstheme="minorHAnsi"/>
+          <w:b/>
+          <w:color w:val="C00000"/>
+        </w:rPr>
+        <w:t>.</w:t>
+      </w:r>
+    </w:p>
+    <w:p>
+      <w:pPr>
+        <w:pStyle w:val="ListParagraph"/>
+        <w:numPr>
+          <w:ilvl w:val="1"/>
+          <w:numId w:val="1"/>
+        </w:numPr>
+        <w:rPr>
+          <w:rFonts w:cstheme="minorHAnsi"/>
+          <w:b/>
+          <w:color w:val="C00000"/>
+        </w:rPr>
+      </w:pPr>
+      <w:r>
+        <w:rPr>
+          <w:rFonts w:cstheme="minorHAnsi"/>
+          <w:b/>
+          <w:color w:val="C00000"/>
+        </w:rPr>
+        <w:t>We should think about how to handle special characters. How they impact neighboring words and how they are involved in the circular shifting.</w:t>
       </w:r>
     </w:p>
     <w:p>
@@ -347,7 +431,7 @@
           <w:rFonts w:cstheme="minorHAnsi"/>
           <w:b/>
         </w:rPr>
-        <w:t>each line is an ordered set of words</w:t>
+        <w:t>each line shall be ``circularly shifted" by repeatedly removing the first word and appending it at the end of the line</w:t>
       </w:r>
     </w:p>
     <w:p>
@@ -369,31 +453,7 @@
           <w:b/>
           <w:color w:val="C00000"/>
         </w:rPr>
-        <w:t>No limit</w:t>
-      </w:r>
-      <w:r>
-        <w:rPr>
-          <w:rFonts w:cstheme="minorHAnsi"/>
-          <w:b/>
-          <w:color w:val="C00000"/>
-        </w:rPr>
-        <w:t>ations</w:t>
-      </w:r>
-      <w:r>
-        <w:rPr>
-          <w:rFonts w:cstheme="minorHAnsi"/>
-          <w:b/>
-          <w:color w:val="C00000"/>
-        </w:rPr>
-        <w:t xml:space="preserve"> on the number of words per line</w:t>
-      </w:r>
-      <w:r>
-        <w:rPr>
-          <w:rFonts w:cstheme="minorHAnsi"/>
-          <w:b/>
-          <w:color w:val="C00000"/>
-        </w:rPr>
-        <w:t>.</w:t>
+        <w:t>Fairly straight forward.</w:t>
       </w:r>
     </w:p>
     <w:p>
@@ -413,7 +473,7 @@
           <w:rFonts w:cstheme="minorHAnsi"/>
           <w:b/>
         </w:rPr>
-        <w:t>each word is an ordered set of characters</w:t>
+        <w:t>output a listing of all circular shifts of all lines in ascending alphabetical order</w:t>
       </w:r>
     </w:p>
     <w:p>
@@ -435,35 +495,15 @@
           <w:b/>
           <w:color w:val="C00000"/>
         </w:rPr>
-        <w:t xml:space="preserve">The system will accept </w:t>
-      </w:r>
-      <w:proofErr w:type="spellStart"/>
-      <w:proofErr w:type="gramStart"/>
-      <w:r>
-        <w:rPr>
-          <w:rFonts w:cstheme="minorHAnsi"/>
-          <w:b/>
-          <w:color w:val="C00000"/>
-        </w:rPr>
-        <w:t>A</w:t>
-      </w:r>
-      <w:r>
-        <w:rPr>
-          <w:rFonts w:cstheme="minorHAnsi"/>
-          <w:b/>
-          <w:color w:val="C00000"/>
-        </w:rPr>
-        <w:t>scii</w:t>
-      </w:r>
-      <w:proofErr w:type="spellEnd"/>
-      <w:proofErr w:type="gramEnd"/>
-      <w:r>
-        <w:rPr>
-          <w:rFonts w:cstheme="minorHAnsi"/>
-          <w:b/>
-          <w:color w:val="C00000"/>
-        </w:rPr>
-        <w:t xml:space="preserve"> minus special characters</w:t>
+        <w:t xml:space="preserve">The system will </w:t>
+      </w:r>
+      <w:r>
+        <w:rPr>
+          <w:rFonts w:cstheme="minorHAnsi"/>
+          <w:b/>
+          <w:color w:val="C00000"/>
+        </w:rPr>
+        <w:t>keep state info</w:t>
       </w:r>
       <w:r>
         <w:rPr>
@@ -473,105 +513,45 @@
         </w:rPr>
         <w:t>.</w:t>
       </w:r>
-    </w:p>
-    <w:p>
-      <w:pPr>
-        <w:pStyle w:val="ListParagraph"/>
-        <w:numPr>
-          <w:ilvl w:val="0"/>
-          <w:numId w:val="1"/>
-        </w:numPr>
-        <w:rPr>
-          <w:rFonts w:cstheme="minorHAnsi"/>
-          <w:b/>
-        </w:rPr>
-      </w:pPr>
-      <w:r>
-        <w:rPr>
-          <w:rFonts w:cstheme="minorHAnsi"/>
-          <w:b/>
-        </w:rPr>
-        <w:t>each line shall be ``circularly shifted" by repeatedly removing the first word and appending it at the end of the line</w:t>
-      </w:r>
-    </w:p>
-    <w:p>
-      <w:pPr>
-        <w:pStyle w:val="ListParagraph"/>
-        <w:numPr>
-          <w:ilvl w:val="1"/>
-          <w:numId w:val="1"/>
-        </w:numPr>
-        <w:rPr>
-          <w:rFonts w:cstheme="minorHAnsi"/>
-          <w:b/>
-          <w:color w:val="C00000"/>
-        </w:rPr>
-      </w:pPr>
-      <w:r>
-        <w:rPr>
-          <w:rFonts w:cstheme="minorHAnsi"/>
-          <w:b/>
-          <w:color w:val="C00000"/>
-        </w:rPr>
-        <w:t>Fairly straight forward.</w:t>
-      </w:r>
-    </w:p>
-    <w:p>
-      <w:pPr>
-        <w:pStyle w:val="ListParagraph"/>
-        <w:numPr>
-          <w:ilvl w:val="0"/>
-          <w:numId w:val="1"/>
-        </w:numPr>
-        <w:rPr>
-          <w:rFonts w:cstheme="minorHAnsi"/>
-          <w:b/>
-        </w:rPr>
-      </w:pPr>
-      <w:r>
-        <w:rPr>
-          <w:rFonts w:cstheme="minorHAnsi"/>
-          <w:b/>
-        </w:rPr>
-        <w:t>output a listing of all circular shifts of all lines in ascending alphabetical order</w:t>
-      </w:r>
-    </w:p>
-    <w:p>
-      <w:pPr>
-        <w:pStyle w:val="ListParagraph"/>
-        <w:numPr>
-          <w:ilvl w:val="1"/>
-          <w:numId w:val="1"/>
-        </w:numPr>
-        <w:rPr>
-          <w:rFonts w:cstheme="minorHAnsi"/>
-          <w:b/>
-          <w:color w:val="C00000"/>
-        </w:rPr>
-      </w:pPr>
-      <w:r>
-        <w:rPr>
-          <w:rFonts w:cstheme="minorHAnsi"/>
-          <w:b/>
-          <w:color w:val="C00000"/>
-        </w:rPr>
-        <w:t xml:space="preserve">The system will not </w:t>
-      </w:r>
-      <w:r>
-        <w:rPr>
-          <w:rFonts w:cstheme="minorHAnsi"/>
-          <w:b/>
-          <w:color w:val="C00000"/>
-        </w:rPr>
-        <w:t xml:space="preserve">keep state info?  Meaning if a person enters lines X, Y, Z </w:t>
-      </w:r>
-      <w:r>
-        <w:rPr>
-          <w:rFonts w:cstheme="minorHAnsi"/>
-          <w:b/>
-          <w:color w:val="C00000"/>
-        </w:rPr>
-        <w:t>then the output is an indexed version of X, Y, Z.  Previous indexed lines will not be considered</w:t>
+      <w:r>
+        <w:rPr>
+          <w:rFonts w:cstheme="minorHAnsi"/>
+          <w:b/>
+          <w:color w:val="C00000"/>
+        </w:rPr>
+        <w:t xml:space="preserve">  Meaning if a person enters lines X</w:t>
+      </w:r>
+      <w:r>
+        <w:rPr>
+          <w:rFonts w:cstheme="minorHAnsi"/>
+          <w:b/>
+          <w:color w:val="C00000"/>
+        </w:rPr>
+        <w:t xml:space="preserve"> then </w:t>
+      </w:r>
+      <w:r>
+        <w:rPr>
+          <w:rFonts w:cstheme="minorHAnsi"/>
+          <w:b/>
+          <w:color w:val="C00000"/>
+        </w:rPr>
+        <w:t xml:space="preserve">Y, </w:t>
+      </w:r>
+      <w:r>
+        <w:rPr>
+          <w:rFonts w:cstheme="minorHAnsi"/>
+          <w:b/>
+          <w:color w:val="C00000"/>
+        </w:rPr>
+        <w:t xml:space="preserve">and then </w:t>
+      </w:r>
+      <w:r>
+        <w:rPr>
+          <w:rFonts w:cstheme="minorHAnsi"/>
+          <w:b/>
+          <w:color w:val="C00000"/>
+        </w:rPr>
+        <w:t>Z</w:t>
       </w:r>
       <w:r>
         <w:rPr>
@@ -581,6 +561,86 @@
         </w:rPr>
         <w:t>.</w:t>
       </w:r>
+      <w:r>
+        <w:rPr>
+          <w:rFonts w:cstheme="minorHAnsi"/>
+          <w:b/>
+          <w:color w:val="C00000"/>
+        </w:rPr>
+        <w:t xml:space="preserve"> </w:t>
+      </w:r>
+      <w:r>
+        <w:rPr>
+          <w:rFonts w:cstheme="minorHAnsi"/>
+          <w:b/>
+          <w:color w:val="C00000"/>
+        </w:rPr>
+        <w:t>T</w:t>
+      </w:r>
+      <w:r>
+        <w:rPr>
+          <w:rFonts w:cstheme="minorHAnsi"/>
+          <w:b/>
+          <w:color w:val="C00000"/>
+        </w:rPr>
+        <w:t xml:space="preserve">he output </w:t>
+      </w:r>
+      <w:r>
+        <w:rPr>
+          <w:rFonts w:cstheme="minorHAnsi"/>
+          <w:b/>
+          <w:color w:val="C00000"/>
+        </w:rPr>
+        <w:t xml:space="preserve">will be </w:t>
+      </w:r>
+      <w:r>
+        <w:rPr>
+          <w:rFonts w:cstheme="minorHAnsi"/>
+          <w:b/>
+          <w:color w:val="C00000"/>
+        </w:rPr>
+        <w:t xml:space="preserve">an indexed version of X, Y, </w:t>
+      </w:r>
+      <w:r>
+        <w:rPr>
+          <w:rFonts w:cstheme="minorHAnsi"/>
+          <w:b/>
+          <w:color w:val="C00000"/>
+        </w:rPr>
+        <w:t xml:space="preserve">and </w:t>
+      </w:r>
+      <w:r>
+        <w:rPr>
+          <w:rFonts w:cstheme="minorHAnsi"/>
+          <w:b/>
+          <w:color w:val="C00000"/>
+        </w:rPr>
+        <w:t>Z.</w:t>
+      </w:r>
+      <w:r>
+        <w:rPr>
+          <w:rFonts w:cstheme="minorHAnsi"/>
+          <w:b/>
+          <w:color w:val="C00000"/>
+        </w:rPr>
+        <w:t xml:space="preserve"> </w:t>
+      </w:r>
+      <w:r>
+        <w:rPr>
+          <w:rFonts w:cstheme="minorHAnsi"/>
+          <w:b/>
+          <w:color w:val="C00000"/>
+        </w:rPr>
+        <w:t xml:space="preserve"> Previous indexed lines will be considered</w:t>
+      </w:r>
+      <w:r>
+        <w:rPr>
+          <w:rFonts w:cstheme="minorHAnsi"/>
+          <w:b/>
+          <w:color w:val="C00000"/>
+        </w:rPr>
+        <w:t>.</w:t>
+      </w:r>
     </w:p>
     <w:p>
       <w:pPr>
@@ -627,7 +687,6 @@
           <w:rFonts w:cstheme="minorHAnsi"/>
           <w:b/>
         </w:rPr>
-        <w:lastRenderedPageBreak/>
         <w:t>II.2 Non-Functional Requirements</w:t>
       </w:r>
     </w:p>

</xml_diff>